<commit_message>
fixed page numbering and typos
</commit_message>
<xml_diff>
--- a/report/Proposal-Thesis.docx
+++ b/report/Proposal-Thesis.docx
@@ -1,6 +1,6 @@
 
 <file path=word/document.xml><?xml version="1.0" encoding="utf-8"?>
-<w:document xmlns:wpc="http://schemas.microsoft.com/office/word/2010/wordprocessingCanvas" xmlns:cx="http://schemas.microsoft.com/office/drawing/2014/chartex" xmlns:mc="http://schemas.openxmlformats.org/markup-compatibility/2006" xmlns:o="urn:schemas-microsoft-com:office:office" xmlns:r="http://schemas.openxmlformats.org/officeDocument/2006/relationships" xmlns:m="http://schemas.openxmlformats.org/officeDocument/2006/math" xmlns:v="urn:schemas-microsoft-com:vml" xmlns:wp14="http://schemas.microsoft.com/office/word/2010/wordprocessingDrawing" xmlns:wp="http://schemas.openxmlformats.org/drawingml/2006/wordprocessingDrawing" xmlns:w10="urn:schemas-microsoft-com:office:word" xmlns:w="http://schemas.openxmlformats.org/wordprocessingml/2006/main" xmlns:w14="http://schemas.microsoft.com/office/word/2010/wordml" xmlns:w15="http://schemas.microsoft.com/office/word/2012/wordml" xmlns:w16se="http://schemas.microsoft.com/office/word/2015/wordml/symex" xmlns:wpg="http://schemas.microsoft.com/office/word/2010/wordprocessingGroup" xmlns:wpi="http://schemas.microsoft.com/office/word/2010/wordprocessingInk" xmlns:wne="http://schemas.microsoft.com/office/word/2006/wordml" xmlns:wps="http://schemas.microsoft.com/office/word/2010/wordprocessingShape" mc:Ignorable="w14 w15 w16se wp14">
+<w:document xmlns:wpc="http://schemas.microsoft.com/office/word/2010/wordprocessingCanvas" xmlns:cx="http://schemas.microsoft.com/office/drawing/2014/chartex" xmlns:cx1="http://schemas.microsoft.com/office/drawing/2015/9/8/chartex" xmlns:mc="http://schemas.openxmlformats.org/markup-compatibility/2006" xmlns:o="urn:schemas-microsoft-com:office:office" xmlns:r="http://schemas.openxmlformats.org/officeDocument/2006/relationships" xmlns:m="http://schemas.openxmlformats.org/officeDocument/2006/math" xmlns:v="urn:schemas-microsoft-com:vml" xmlns:wp14="http://schemas.microsoft.com/office/word/2010/wordprocessingDrawing" xmlns:wp="http://schemas.openxmlformats.org/drawingml/2006/wordprocessingDrawing" xmlns:w10="urn:schemas-microsoft-com:office:word" xmlns:w="http://schemas.openxmlformats.org/wordprocessingml/2006/main" xmlns:w14="http://schemas.microsoft.com/office/word/2010/wordml" xmlns:w15="http://schemas.microsoft.com/office/word/2012/wordml" xmlns:w16se="http://schemas.microsoft.com/office/word/2015/wordml/symex" xmlns:wpg="http://schemas.microsoft.com/office/word/2010/wordprocessingGroup" xmlns:wpi="http://schemas.microsoft.com/office/word/2010/wordprocessingInk" xmlns:wne="http://schemas.microsoft.com/office/word/2006/wordml" xmlns:wps="http://schemas.microsoft.com/office/word/2010/wordprocessingShape" mc:Ignorable="w14 w15 w16se wp14">
   <w:body>
     <w:p>
       <w:pPr>
@@ -321,7 +321,7 @@
           <w:szCs w:val="36"/>
           <w:lang w:eastAsia="zh-TW"/>
         </w:rPr>
-        <w:t>8</w:t>
+        <w:t>7</w:t>
       </w:r>
       <w:r>
         <w:rPr>
@@ -1097,7 +1097,25 @@
           <w:szCs w:val="36"/>
           <w:lang w:eastAsia="zh-TW"/>
         </w:rPr>
-        <w:t xml:space="preserve"> 108 </w:t>
+        <w:t xml:space="preserve"> 10</w:t>
+      </w:r>
+      <w:r>
+        <w:rPr>
+          <w:rFonts w:ascii="Times New Roman" w:eastAsia="DFKai-SB" w:hAnsi="Times New Roman"/>
+          <w:sz w:val="28"/>
+          <w:szCs w:val="36"/>
+          <w:lang w:eastAsia="zh-TW"/>
+        </w:rPr>
+        <w:t>7</w:t>
+      </w:r>
+      <w:r>
+        <w:rPr>
+          <w:rFonts w:ascii="Times New Roman" w:eastAsia="DFKai-SB" w:hAnsi="Times New Roman"/>
+          <w:sz w:val="28"/>
+          <w:szCs w:val="36"/>
+          <w:lang w:eastAsia="zh-TW"/>
+        </w:rPr>
+        <w:t xml:space="preserve"> </w:t>
       </w:r>
       <w:r>
         <w:rPr>
@@ -1275,7 +1293,7 @@
           <w:color w:val="00000A"/>
         </w:rPr>
       </w:pPr>
-      <w:bookmarkStart w:id="3" w:name="_Toc509480381"/>
+      <w:bookmarkStart w:id="3" w:name="_Toc510006230"/>
       <w:r>
         <w:rPr>
           <w:rFonts w:cs="Times New Roman"/>
@@ -1406,7 +1424,7 @@
           <w:color w:val="00000A"/>
         </w:rPr>
       </w:pPr>
-      <w:bookmarkStart w:id="4" w:name="_Toc509480382"/>
+      <w:bookmarkStart w:id="4" w:name="_Toc510006231"/>
       <w:r>
         <w:rPr>
           <w:rFonts w:cs="Times New Roman"/>
@@ -1582,7 +1600,7 @@
         </w:rPr>
       </w:pPr>
     </w:p>
-    <w:bookmarkStart w:id="5" w:name="_Toc509480383" w:displacedByCustomXml="next"/>
+    <w:bookmarkStart w:id="5" w:name="_Toc510006232" w:displacedByCustomXml="next"/>
     <w:sdt>
       <w:sdtPr>
         <w:rPr>
@@ -1613,9 +1631,7 @@
             </w:rPr>
             <w:t>Table of Contents</w:t>
           </w:r>
-          <w:bookmarkStart w:id="6" w:name="_GoBack"/>
           <w:bookmarkEnd w:id="5"/>
-          <w:bookmarkEnd w:id="6"/>
         </w:p>
         <w:p>
           <w:pPr>
@@ -1647,7 +1663,7 @@
             </w:rPr>
             <w:fldChar w:fldCharType="separate"/>
           </w:r>
-          <w:hyperlink w:anchor="_Toc509480381" w:history="1">
+          <w:hyperlink w:anchor="_Toc510006230" w:history="1">
             <w:r>
               <w:rPr>
                 <w:rStyle w:val="Hyperlink"/>
@@ -1675,7 +1691,7 @@
                 <w:noProof/>
                 <w:webHidden/>
               </w:rPr>
-              <w:instrText xml:space="preserve"> PAGEREF _Toc509480381 \h </w:instrText>
+              <w:instrText xml:space="preserve"> PAGEREF _Toc510006230 \h </w:instrText>
             </w:r>
             <w:r>
               <w:rPr>
@@ -1695,7 +1711,7 @@
                 <w:noProof/>
                 <w:webHidden/>
               </w:rPr>
-              <w:t>3</w:t>
+              <w:t>iii</w:t>
             </w:r>
             <w:r>
               <w:rPr>
@@ -1719,7 +1735,7 @@
               <w:lang w:eastAsia="en-US"/>
             </w:rPr>
           </w:pPr>
-          <w:hyperlink w:anchor="_Toc509480382" w:history="1">
+          <w:hyperlink w:anchor="_Toc510006231" w:history="1">
             <w:r>
               <w:rPr>
                 <w:rStyle w:val="Hyperlink"/>
@@ -1747,7 +1763,7 @@
                 <w:noProof/>
                 <w:webHidden/>
               </w:rPr>
-              <w:instrText xml:space="preserve"> PAGEREF _Toc509480382 \h </w:instrText>
+              <w:instrText xml:space="preserve"> PAGEREF _Toc510006231 \h </w:instrText>
             </w:r>
             <w:r>
               <w:rPr>
@@ -1767,7 +1783,7 @@
                 <w:noProof/>
                 <w:webHidden/>
               </w:rPr>
-              <w:t>4</w:t>
+              <w:t>iv</w:t>
             </w:r>
             <w:r>
               <w:rPr>
@@ -1791,7 +1807,7 @@
               <w:lang w:eastAsia="en-US"/>
             </w:rPr>
           </w:pPr>
-          <w:hyperlink w:anchor="_Toc509480383" w:history="1">
+          <w:hyperlink w:anchor="_Toc510006232" w:history="1">
             <w:r>
               <w:rPr>
                 <w:rStyle w:val="Hyperlink"/>
@@ -1819,7 +1835,7 @@
                 <w:noProof/>
                 <w:webHidden/>
               </w:rPr>
-              <w:instrText xml:space="preserve"> PAGEREF _Toc509480383 \h </w:instrText>
+              <w:instrText xml:space="preserve"> PAGEREF _Toc510006232 \h </w:instrText>
             </w:r>
             <w:r>
               <w:rPr>
@@ -1839,7 +1855,7 @@
                 <w:noProof/>
                 <w:webHidden/>
               </w:rPr>
-              <w:t>5</w:t>
+              <w:t>v</w:t>
             </w:r>
             <w:r>
               <w:rPr>
@@ -1863,7 +1879,7 @@
               <w:lang w:eastAsia="en-US"/>
             </w:rPr>
           </w:pPr>
-          <w:hyperlink w:anchor="_Toc509480384" w:history="1">
+          <w:hyperlink w:anchor="_Toc510006233" w:history="1">
             <w:r>
               <w:rPr>
                 <w:rStyle w:val="Hyperlink"/>
@@ -1900,7 +1916,7 @@
                 <w:noProof/>
                 <w:webHidden/>
               </w:rPr>
-              <w:instrText xml:space="preserve"> PAGEREF _Toc509480384 \h </w:instrText>
+              <w:instrText xml:space="preserve"> PAGEREF _Toc510006233 \h </w:instrText>
             </w:r>
             <w:r>
               <w:rPr>
@@ -1920,7 +1936,7 @@
                 <w:noProof/>
                 <w:webHidden/>
               </w:rPr>
-              <w:t>6</w:t>
+              <w:t>vi</w:t>
             </w:r>
             <w:r>
               <w:rPr>
@@ -1944,7 +1960,7 @@
               <w:lang w:eastAsia="en-US"/>
             </w:rPr>
           </w:pPr>
-          <w:hyperlink w:anchor="_Toc509480385" w:history="1">
+          <w:hyperlink w:anchor="_Toc510006234" w:history="1">
             <w:r>
               <w:rPr>
                 <w:rStyle w:val="Hyperlink"/>
@@ -1973,7 +1989,7 @@
                 <w:noProof/>
                 <w:webHidden/>
               </w:rPr>
-              <w:instrText xml:space="preserve"> PAGEREF _Toc509480385 \h </w:instrText>
+              <w:instrText xml:space="preserve"> PAGEREF _Toc510006234 \h </w:instrText>
             </w:r>
             <w:r>
               <w:rPr>
@@ -1993,7 +2009,7 @@
                 <w:noProof/>
                 <w:webHidden/>
               </w:rPr>
-              <w:t>7</w:t>
+              <w:t>vii</w:t>
             </w:r>
             <w:r>
               <w:rPr>
@@ -2017,7 +2033,7 @@
               <w:lang w:eastAsia="en-US"/>
             </w:rPr>
           </w:pPr>
-          <w:hyperlink w:anchor="_Toc509480386" w:history="1">
+          <w:hyperlink w:anchor="_Toc510006235" w:history="1">
             <w:r>
               <w:rPr>
                 <w:rStyle w:val="Hyperlink"/>
@@ -2045,7 +2061,7 @@
                 <w:noProof/>
                 <w:webHidden/>
               </w:rPr>
-              <w:instrText xml:space="preserve"> PAGEREF _Toc509480386 \h </w:instrText>
+              <w:instrText xml:space="preserve"> PAGEREF _Toc510006235 \h </w:instrText>
             </w:r>
             <w:r>
               <w:rPr>
@@ -2089,7 +2105,7 @@
               <w:lang w:eastAsia="en-US"/>
             </w:rPr>
           </w:pPr>
-          <w:hyperlink w:anchor="_Toc509480387" w:history="1">
+          <w:hyperlink w:anchor="_Toc510006236" w:history="1">
             <w:r>
               <w:rPr>
                 <w:rStyle w:val="Hyperlink"/>
@@ -2116,7 +2132,7 @@
                 <w:noProof/>
                 <w:webHidden/>
               </w:rPr>
-              <w:instrText xml:space="preserve"> PAGEREF _Toc509480387 \h </w:instrText>
+              <w:instrText xml:space="preserve"> PAGEREF _Toc510006236 \h </w:instrText>
             </w:r>
             <w:r>
               <w:rPr>
@@ -2160,7 +2176,7 @@
               <w:lang w:eastAsia="en-US"/>
             </w:rPr>
           </w:pPr>
-          <w:hyperlink w:anchor="_Toc509480388" w:history="1">
+          <w:hyperlink w:anchor="_Toc510006237" w:history="1">
             <w:r>
               <w:rPr>
                 <w:rStyle w:val="Hyperlink"/>
@@ -2187,7 +2203,7 @@
                 <w:noProof/>
                 <w:webHidden/>
               </w:rPr>
-              <w:instrText xml:space="preserve"> PAGEREF _Toc509480388 \h </w:instrText>
+              <w:instrText xml:space="preserve"> PAGEREF _Toc510006237 \h </w:instrText>
             </w:r>
             <w:r>
               <w:rPr>
@@ -2231,7 +2247,7 @@
               <w:lang w:eastAsia="en-US"/>
             </w:rPr>
           </w:pPr>
-          <w:hyperlink w:anchor="_Toc509480389" w:history="1">
+          <w:hyperlink w:anchor="_Toc510006238" w:history="1">
             <w:r>
               <w:rPr>
                 <w:rStyle w:val="Hyperlink"/>
@@ -2260,7 +2276,7 @@
                 <w:noProof/>
                 <w:webHidden/>
               </w:rPr>
-              <w:instrText xml:space="preserve"> PAGEREF _Toc509480389 \h </w:instrText>
+              <w:instrText xml:space="preserve"> PAGEREF _Toc510006238 \h </w:instrText>
             </w:r>
             <w:r>
               <w:rPr>
@@ -2304,7 +2320,7 @@
               <w:lang w:eastAsia="en-US"/>
             </w:rPr>
           </w:pPr>
-          <w:hyperlink w:anchor="_Toc509480390" w:history="1">
+          <w:hyperlink w:anchor="_Toc510006239" w:history="1">
             <w:r>
               <w:rPr>
                 <w:rStyle w:val="Hyperlink"/>
@@ -2331,7 +2347,7 @@
                 <w:noProof/>
                 <w:webHidden/>
               </w:rPr>
-              <w:instrText xml:space="preserve"> PAGEREF _Toc509480390 \h </w:instrText>
+              <w:instrText xml:space="preserve"> PAGEREF _Toc510006239 \h </w:instrText>
             </w:r>
             <w:r>
               <w:rPr>
@@ -2375,7 +2391,7 @@
               <w:lang w:eastAsia="en-US"/>
             </w:rPr>
           </w:pPr>
-          <w:hyperlink w:anchor="_Toc509480391" w:history="1">
+          <w:hyperlink w:anchor="_Toc510006240" w:history="1">
             <w:r>
               <w:rPr>
                 <w:rStyle w:val="Hyperlink"/>
@@ -2402,7 +2418,7 @@
                 <w:noProof/>
                 <w:webHidden/>
               </w:rPr>
-              <w:instrText xml:space="preserve"> PAGEREF _Toc509480391 \h </w:instrText>
+              <w:instrText xml:space="preserve"> PAGEREF _Toc510006240 \h </w:instrText>
             </w:r>
             <w:r>
               <w:rPr>
@@ -2446,7 +2462,7 @@
               <w:lang w:eastAsia="en-US"/>
             </w:rPr>
           </w:pPr>
-          <w:hyperlink w:anchor="_Toc509480392" w:history="1">
+          <w:hyperlink w:anchor="_Toc510006241" w:history="1">
             <w:r>
               <w:rPr>
                 <w:rStyle w:val="Hyperlink"/>
@@ -2473,7 +2489,7 @@
                 <w:noProof/>
                 <w:webHidden/>
               </w:rPr>
-              <w:instrText xml:space="preserve"> PAGEREF _Toc509480392 \h </w:instrText>
+              <w:instrText xml:space="preserve"> PAGEREF _Toc510006241 \h </w:instrText>
             </w:r>
             <w:r>
               <w:rPr>
@@ -2517,7 +2533,7 @@
               <w:lang w:eastAsia="en-US"/>
             </w:rPr>
           </w:pPr>
-          <w:hyperlink w:anchor="_Toc509480393" w:history="1">
+          <w:hyperlink w:anchor="_Toc510006242" w:history="1">
             <w:r>
               <w:rPr>
                 <w:rStyle w:val="Hyperlink"/>
@@ -2544,7 +2560,7 @@
                 <w:noProof/>
                 <w:webHidden/>
               </w:rPr>
-              <w:instrText xml:space="preserve"> PAGEREF _Toc509480393 \h </w:instrText>
+              <w:instrText xml:space="preserve"> PAGEREF _Toc510006242 \h </w:instrText>
             </w:r>
             <w:r>
               <w:rPr>
@@ -2588,7 +2604,7 @@
               <w:lang w:eastAsia="en-US"/>
             </w:rPr>
           </w:pPr>
-          <w:hyperlink w:anchor="_Toc509480394" w:history="1">
+          <w:hyperlink w:anchor="_Toc510006243" w:history="1">
             <w:r>
               <w:rPr>
                 <w:rStyle w:val="Hyperlink"/>
@@ -2615,7 +2631,7 @@
                 <w:noProof/>
                 <w:webHidden/>
               </w:rPr>
-              <w:instrText xml:space="preserve"> PAGEREF _Toc509480394 \h </w:instrText>
+              <w:instrText xml:space="preserve"> PAGEREF _Toc510006243 \h </w:instrText>
             </w:r>
             <w:r>
               <w:rPr>
@@ -2659,7 +2675,7 @@
               <w:lang w:eastAsia="en-US"/>
             </w:rPr>
           </w:pPr>
-          <w:hyperlink w:anchor="_Toc509480395" w:history="1">
+          <w:hyperlink w:anchor="_Toc510006244" w:history="1">
             <w:r>
               <w:rPr>
                 <w:rStyle w:val="Hyperlink"/>
@@ -2686,7 +2702,7 @@
                 <w:noProof/>
                 <w:webHidden/>
               </w:rPr>
-              <w:instrText xml:space="preserve"> PAGEREF _Toc509480395 \h </w:instrText>
+              <w:instrText xml:space="preserve"> PAGEREF _Toc510006244 \h </w:instrText>
             </w:r>
             <w:r>
               <w:rPr>
@@ -2730,7 +2746,7 @@
               <w:lang w:eastAsia="en-US"/>
             </w:rPr>
           </w:pPr>
-          <w:hyperlink w:anchor="_Toc509480396" w:history="1">
+          <w:hyperlink w:anchor="_Toc510006245" w:history="1">
             <w:r>
               <w:rPr>
                 <w:rStyle w:val="Hyperlink"/>
@@ -2757,7 +2773,7 @@
                 <w:noProof/>
                 <w:webHidden/>
               </w:rPr>
-              <w:instrText xml:space="preserve"> PAGEREF _Toc509480396 \h </w:instrText>
+              <w:instrText xml:space="preserve"> PAGEREF _Toc510006245 \h </w:instrText>
             </w:r>
             <w:r>
               <w:rPr>
@@ -2801,7 +2817,7 @@
               <w:lang w:eastAsia="en-US"/>
             </w:rPr>
           </w:pPr>
-          <w:hyperlink w:anchor="_Toc509480397" w:history="1">
+          <w:hyperlink w:anchor="_Toc510006246" w:history="1">
             <w:r>
               <w:rPr>
                 <w:rStyle w:val="Hyperlink"/>
@@ -2828,7 +2844,7 @@
                 <w:noProof/>
                 <w:webHidden/>
               </w:rPr>
-              <w:instrText xml:space="preserve"> PAGEREF _Toc509480397 \h </w:instrText>
+              <w:instrText xml:space="preserve"> PAGEREF _Toc510006246 \h </w:instrText>
             </w:r>
             <w:r>
               <w:rPr>
@@ -2872,7 +2888,7 @@
               <w:lang w:eastAsia="en-US"/>
             </w:rPr>
           </w:pPr>
-          <w:hyperlink w:anchor="_Toc509480398" w:history="1">
+          <w:hyperlink w:anchor="_Toc510006247" w:history="1">
             <w:r>
               <w:rPr>
                 <w:rStyle w:val="Hyperlink"/>
@@ -2900,7 +2916,7 @@
                 <w:noProof/>
                 <w:webHidden/>
               </w:rPr>
-              <w:instrText xml:space="preserve"> PAGEREF _Toc509480398 \h </w:instrText>
+              <w:instrText xml:space="preserve"> PAGEREF _Toc510006247 \h </w:instrText>
             </w:r>
             <w:r>
               <w:rPr>
@@ -2944,7 +2960,7 @@
               <w:lang w:eastAsia="en-US"/>
             </w:rPr>
           </w:pPr>
-          <w:hyperlink w:anchor="_Toc509480399" w:history="1">
+          <w:hyperlink w:anchor="_Toc510006248" w:history="1">
             <w:r>
               <w:rPr>
                 <w:rStyle w:val="Hyperlink"/>
@@ -2972,7 +2988,7 @@
                 <w:noProof/>
                 <w:webHidden/>
               </w:rPr>
-              <w:instrText xml:space="preserve"> PAGEREF _Toc509480399 \h </w:instrText>
+              <w:instrText xml:space="preserve"> PAGEREF _Toc510006248 \h </w:instrText>
             </w:r>
             <w:r>
               <w:rPr>
@@ -3016,7 +3032,7 @@
               <w:lang w:eastAsia="en-US"/>
             </w:rPr>
           </w:pPr>
-          <w:hyperlink w:anchor="_Toc509480400" w:history="1">
+          <w:hyperlink w:anchor="_Toc510006249" w:history="1">
             <w:r>
               <w:rPr>
                 <w:rStyle w:val="Hyperlink"/>
@@ -3044,7 +3060,7 @@
                 <w:noProof/>
                 <w:webHidden/>
               </w:rPr>
-              <w:instrText xml:space="preserve"> PAGEREF _Toc509480400 \h </w:instrText>
+              <w:instrText xml:space="preserve"> PAGEREF _Toc510006249 \h </w:instrText>
             </w:r>
             <w:r>
               <w:rPr>
@@ -3088,7 +3104,7 @@
               <w:lang w:eastAsia="en-US"/>
             </w:rPr>
           </w:pPr>
-          <w:hyperlink w:anchor="_Toc509480401" w:history="1">
+          <w:hyperlink w:anchor="_Toc510006250" w:history="1">
             <w:r>
               <w:rPr>
                 <w:rStyle w:val="Hyperlink"/>
@@ -3116,7 +3132,7 @@
                 <w:noProof/>
                 <w:webHidden/>
               </w:rPr>
-              <w:instrText xml:space="preserve"> PAGEREF _Toc509480401 \h </w:instrText>
+              <w:instrText xml:space="preserve"> PAGEREF _Toc510006250 \h </w:instrText>
             </w:r>
             <w:r>
               <w:rPr>
@@ -3160,7 +3176,7 @@
               <w:lang w:eastAsia="en-US"/>
             </w:rPr>
           </w:pPr>
-          <w:hyperlink w:anchor="_Toc509480402" w:history="1">
+          <w:hyperlink w:anchor="_Toc510006251" w:history="1">
             <w:r>
               <w:rPr>
                 <w:rStyle w:val="Hyperlink"/>
@@ -3188,7 +3204,7 @@
                 <w:noProof/>
                 <w:webHidden/>
               </w:rPr>
-              <w:instrText xml:space="preserve"> PAGEREF _Toc509480402 \h </w:instrText>
+              <w:instrText xml:space="preserve"> PAGEREF _Toc510006251 \h </w:instrText>
             </w:r>
             <w:r>
               <w:rPr>
@@ -3232,7 +3248,7 @@
               <w:lang w:eastAsia="en-US"/>
             </w:rPr>
           </w:pPr>
-          <w:hyperlink w:anchor="_Toc509480403" w:history="1">
+          <w:hyperlink w:anchor="_Toc510006252" w:history="1">
             <w:r>
               <w:rPr>
                 <w:rStyle w:val="Hyperlink"/>
@@ -3260,7 +3276,7 @@
                 <w:noProof/>
                 <w:webHidden/>
               </w:rPr>
-              <w:instrText xml:space="preserve"> PAGEREF _Toc509480403 \h </w:instrText>
+              <w:instrText xml:space="preserve"> PAGEREF _Toc510006252 \h </w:instrText>
             </w:r>
             <w:r>
               <w:rPr>
@@ -3304,7 +3320,7 @@
               <w:lang w:eastAsia="en-US"/>
             </w:rPr>
           </w:pPr>
-          <w:hyperlink w:anchor="_Toc509480404" w:history="1">
+          <w:hyperlink w:anchor="_Toc510006253" w:history="1">
             <w:r>
               <w:rPr>
                 <w:rStyle w:val="Hyperlink"/>
@@ -3332,7 +3348,7 @@
                 <w:noProof/>
                 <w:webHidden/>
               </w:rPr>
-              <w:instrText xml:space="preserve"> PAGEREF _Toc509480404 \h </w:instrText>
+              <w:instrText xml:space="preserve"> PAGEREF _Toc510006253 \h </w:instrText>
             </w:r>
             <w:r>
               <w:rPr>
@@ -3376,7 +3392,7 @@
               <w:lang w:eastAsia="en-US"/>
             </w:rPr>
           </w:pPr>
-          <w:hyperlink w:anchor="_Toc509480405" w:history="1">
+          <w:hyperlink w:anchor="_Toc510006254" w:history="1">
             <w:r>
               <w:rPr>
                 <w:rStyle w:val="Hyperlink"/>
@@ -3404,7 +3420,7 @@
                 <w:noProof/>
                 <w:webHidden/>
               </w:rPr>
-              <w:instrText xml:space="preserve"> PAGEREF _Toc509480405 \h </w:instrText>
+              <w:instrText xml:space="preserve"> PAGEREF _Toc510006254 \h </w:instrText>
             </w:r>
             <w:r>
               <w:rPr>
@@ -3448,7 +3464,7 @@
               <w:lang w:eastAsia="en-US"/>
             </w:rPr>
           </w:pPr>
-          <w:hyperlink w:anchor="_Toc509480406" w:history="1">
+          <w:hyperlink w:anchor="_Toc510006255" w:history="1">
             <w:r>
               <w:rPr>
                 <w:rStyle w:val="Hyperlink"/>
@@ -3477,7 +3493,7 @@
                 <w:noProof/>
                 <w:webHidden/>
               </w:rPr>
-              <w:instrText xml:space="preserve"> PAGEREF _Toc509480406 \h </w:instrText>
+              <w:instrText xml:space="preserve"> PAGEREF _Toc510006255 \h </w:instrText>
             </w:r>
             <w:r>
               <w:rPr>
@@ -3521,7 +3537,7 @@
               <w:lang w:eastAsia="en-US"/>
             </w:rPr>
           </w:pPr>
-          <w:hyperlink w:anchor="_Toc509480407" w:history="1">
+          <w:hyperlink w:anchor="_Toc510006256" w:history="1">
             <w:r>
               <w:rPr>
                 <w:rStyle w:val="Hyperlink"/>
@@ -3549,7 +3565,7 @@
                 <w:noProof/>
                 <w:webHidden/>
               </w:rPr>
-              <w:instrText xml:space="preserve"> PAGEREF _Toc509480407 \h </w:instrText>
+              <w:instrText xml:space="preserve"> PAGEREF _Toc510006256 \h </w:instrText>
             </w:r>
             <w:r>
               <w:rPr>
@@ -3593,7 +3609,7 @@
               <w:lang w:eastAsia="en-US"/>
             </w:rPr>
           </w:pPr>
-          <w:hyperlink w:anchor="_Toc509480408" w:history="1">
+          <w:hyperlink w:anchor="_Toc510006257" w:history="1">
             <w:r>
               <w:rPr>
                 <w:rStyle w:val="Hyperlink"/>
@@ -3621,7 +3637,7 @@
                 <w:noProof/>
                 <w:webHidden/>
               </w:rPr>
-              <w:instrText xml:space="preserve"> PAGEREF _Toc509480408 \h </w:instrText>
+              <w:instrText xml:space="preserve"> PAGEREF _Toc510006257 \h </w:instrText>
             </w:r>
             <w:r>
               <w:rPr>
@@ -3665,7 +3681,7 @@
               <w:lang w:eastAsia="en-US"/>
             </w:rPr>
           </w:pPr>
-          <w:hyperlink w:anchor="_Toc509480409" w:history="1">
+          <w:hyperlink w:anchor="_Toc510006258" w:history="1">
             <w:r>
               <w:rPr>
                 <w:rStyle w:val="Hyperlink"/>
@@ -3692,7 +3708,7 @@
                 <w:noProof/>
                 <w:webHidden/>
               </w:rPr>
-              <w:instrText xml:space="preserve"> PAGEREF _Toc509480409 \h </w:instrText>
+              <w:instrText xml:space="preserve"> PAGEREF _Toc510006258 \h </w:instrText>
             </w:r>
             <w:r>
               <w:rPr>
@@ -3763,7 +3779,7 @@
       <w:pPr>
         <w:pStyle w:val="Heading1"/>
       </w:pPr>
-      <w:bookmarkStart w:id="7" w:name="_Toc509480384"/>
+      <w:bookmarkStart w:id="6" w:name="_Toc510006233"/>
       <w:r>
         <w:rPr>
           <w:rFonts w:cs="Times New Roman"/>
@@ -3778,7 +3794,7 @@
         </w:rPr>
         <w:t xml:space="preserve"> of Figures</w:t>
       </w:r>
-      <w:bookmarkEnd w:id="7"/>
+      <w:bookmarkEnd w:id="6"/>
     </w:p>
     <w:p>
       <w:pPr>
@@ -3846,7 +3862,7 @@
         <w:rPr>
           <w:noProof/>
         </w:rPr>
-        <w:instrText xml:space="preserve"> PAGEREF _Toc509480363 \h </w:instrText>
+        <w:instrText xml:space="preserve"> PAGEREF _Toc510006260 \h </w:instrText>
       </w:r>
       <w:r>
         <w:rPr>
@@ -3921,7 +3937,7 @@
         <w:rPr>
           <w:noProof/>
         </w:rPr>
-        <w:instrText xml:space="preserve"> PAGEREF _Toc509480364 \h </w:instrText>
+        <w:instrText xml:space="preserve"> PAGEREF _Toc510006261 \h </w:instrText>
       </w:r>
       <w:r>
         <w:rPr>
@@ -3989,7 +4005,7 @@
         <w:rPr>
           <w:noProof/>
         </w:rPr>
-        <w:instrText xml:space="preserve"> PAGEREF _Toc509480365 \h </w:instrText>
+        <w:instrText xml:space="preserve"> PAGEREF _Toc510006262 \h </w:instrText>
       </w:r>
       <w:r>
         <w:rPr>
@@ -4064,7 +4080,7 @@
         <w:rPr>
           <w:noProof/>
         </w:rPr>
-        <w:instrText xml:space="preserve"> PAGEREF _Toc509480366 \h </w:instrText>
+        <w:instrText xml:space="preserve"> PAGEREF _Toc510006263 \h </w:instrText>
       </w:r>
       <w:r>
         <w:rPr>
@@ -4139,7 +4155,7 @@
         <w:rPr>
           <w:noProof/>
         </w:rPr>
-        <w:instrText xml:space="preserve"> PAGEREF _Toc509480367 \h </w:instrText>
+        <w:instrText xml:space="preserve"> PAGEREF _Toc510006264 \h </w:instrText>
       </w:r>
       <w:r>
         <w:rPr>
@@ -4214,7 +4230,7 @@
         <w:rPr>
           <w:noProof/>
         </w:rPr>
-        <w:instrText xml:space="preserve"> PAGEREF _Toc509480368 \h </w:instrText>
+        <w:instrText xml:space="preserve"> PAGEREF _Toc510006265 \h </w:instrText>
       </w:r>
       <w:r>
         <w:rPr>
@@ -4282,7 +4298,7 @@
         <w:rPr>
           <w:noProof/>
         </w:rPr>
-        <w:instrText xml:space="preserve"> PAGEREF _Toc509480369 \h </w:instrText>
+        <w:instrText xml:space="preserve"> PAGEREF _Toc510006266 \h </w:instrText>
       </w:r>
       <w:r>
         <w:rPr>
@@ -4357,7 +4373,7 @@
         <w:rPr>
           <w:noProof/>
         </w:rPr>
-        <w:instrText xml:space="preserve"> PAGEREF _Toc509480370 \h </w:instrText>
+        <w:instrText xml:space="preserve"> PAGEREF _Toc510006267 \h </w:instrText>
       </w:r>
       <w:r>
         <w:rPr>
@@ -4425,7 +4441,7 @@
         <w:rPr>
           <w:noProof/>
         </w:rPr>
-        <w:instrText xml:space="preserve"> PAGEREF _Toc509480371 \h </w:instrText>
+        <w:instrText xml:space="preserve"> PAGEREF _Toc510006268 \h </w:instrText>
       </w:r>
       <w:r>
         <w:rPr>
@@ -4493,7 +4509,7 @@
         <w:rPr>
           <w:noProof/>
         </w:rPr>
-        <w:instrText xml:space="preserve"> PAGEREF _Toc509480372 \h </w:instrText>
+        <w:instrText xml:space="preserve"> PAGEREF _Toc510006269 \h </w:instrText>
       </w:r>
       <w:r>
         <w:rPr>
@@ -4561,7 +4577,7 @@
         <w:rPr>
           <w:noProof/>
         </w:rPr>
-        <w:instrText xml:space="preserve"> PAGEREF _Toc509480373 \h </w:instrText>
+        <w:instrText xml:space="preserve"> PAGEREF _Toc510006270 \h </w:instrText>
       </w:r>
       <w:r>
         <w:rPr>
@@ -4629,7 +4645,7 @@
         <w:rPr>
           <w:noProof/>
         </w:rPr>
-        <w:instrText xml:space="preserve"> PAGEREF _Toc509480374 \h </w:instrText>
+        <w:instrText xml:space="preserve"> PAGEREF _Toc510006271 \h </w:instrText>
       </w:r>
       <w:r>
         <w:rPr>
@@ -4691,7 +4707,7 @@
       <w:pPr>
         <w:pStyle w:val="Heading1"/>
       </w:pPr>
-      <w:bookmarkStart w:id="8" w:name="_Toc509480385"/>
+      <w:bookmarkStart w:id="7" w:name="_Toc510006234"/>
       <w:r>
         <w:rPr>
           <w:rFonts w:cs="Times New Roman"/>
@@ -4700,7 +4716,7 @@
         <w:lastRenderedPageBreak/>
         <w:t>Table of Tables</w:t>
       </w:r>
-      <w:bookmarkEnd w:id="8"/>
+      <w:bookmarkEnd w:id="7"/>
     </w:p>
     <w:p>
       <w:pPr>
@@ -4762,7 +4778,7 @@
         <w:rPr>
           <w:noProof/>
         </w:rPr>
-        <w:instrText xml:space="preserve"> PAGEREF _Toc509480375 \h </w:instrText>
+        <w:instrText xml:space="preserve"> PAGEREF _Toc510006272 \h </w:instrText>
       </w:r>
       <w:r>
         <w:rPr>
@@ -4830,7 +4846,7 @@
         <w:rPr>
           <w:noProof/>
         </w:rPr>
-        <w:instrText xml:space="preserve"> PAGEREF _Toc509480376 \h </w:instrText>
+        <w:instrText xml:space="preserve"> PAGEREF _Toc510006273 \h </w:instrText>
       </w:r>
       <w:r>
         <w:rPr>
@@ -4905,7 +4921,7 @@
         <w:rPr>
           <w:noProof/>
         </w:rPr>
-        <w:instrText xml:space="preserve"> PAGEREF _Toc509480377 \h </w:instrText>
+        <w:instrText xml:space="preserve"> PAGEREF _Toc510006274 \h </w:instrText>
       </w:r>
       <w:r>
         <w:rPr>
@@ -4973,7 +4989,7 @@
         <w:rPr>
           <w:noProof/>
         </w:rPr>
-        <w:instrText xml:space="preserve"> PAGEREF _Toc509480378 \h </w:instrText>
+        <w:instrText xml:space="preserve"> PAGEREF _Toc510006275 \h </w:instrText>
       </w:r>
       <w:r>
         <w:rPr>
@@ -5041,7 +5057,7 @@
         <w:rPr>
           <w:noProof/>
         </w:rPr>
-        <w:instrText xml:space="preserve"> PAGEREF _Toc509480379 \h </w:instrText>
+        <w:instrText xml:space="preserve"> PAGEREF _Toc510006276 \h </w:instrText>
       </w:r>
       <w:r>
         <w:rPr>
@@ -5109,7 +5125,7 @@
         <w:rPr>
           <w:noProof/>
         </w:rPr>
-        <w:instrText xml:space="preserve"> PAGEREF _Toc509480380 \h </w:instrText>
+        <w:instrText xml:space="preserve"> PAGEREF _Toc510006277 \h </w:instrText>
       </w:r>
       <w:r>
         <w:rPr>
@@ -5163,17 +5179,6 @@
       <w:r>
         <w:br w:type="page"/>
       </w:r>
-    </w:p>
-    <w:p>
-      <w:pPr>
-        <w:pStyle w:val="Heading1"/>
-        <w:spacing w:line="360" w:lineRule="auto"/>
-        <w:rPr>
-          <w:rFonts w:cs="Times New Roman"/>
-          <w:b w:val="0"/>
-          <w:lang w:eastAsia="zh-TW"/>
-        </w:rPr>
-      </w:pPr>
     </w:p>
     <w:p>
       <w:pPr>
@@ -5181,6 +5186,7 @@
           <w:type w:val="continuous"/>
           <w:pgSz w:w="11906" w:h="16838"/>
           <w:pgMar w:top="1985" w:right="1134" w:bottom="1134" w:left="2268" w:header="0" w:footer="0" w:gutter="0"/>
+          <w:pgNumType w:fmt="lowerRoman"/>
           <w:cols w:space="720"/>
           <w:formProt w:val="0"/>
           <w:docGrid w:linePitch="360"/>
@@ -5195,7 +5201,7 @@
           <w:lang w:eastAsia="zh-TW"/>
         </w:rPr>
       </w:pPr>
-      <w:bookmarkStart w:id="9" w:name="_Toc509480386"/>
+      <w:bookmarkStart w:id="8" w:name="_Toc510006235"/>
       <w:r>
         <w:rPr>
           <w:lang w:eastAsia="zh-TW"/>
@@ -5210,17 +5216,17 @@
         <w:br/>
         <w:t>Introduction</w:t>
       </w:r>
+      <w:bookmarkEnd w:id="8"/>
+    </w:p>
+    <w:p>
+      <w:pPr>
+        <w:pStyle w:val="Heading2"/>
+      </w:pPr>
+      <w:bookmarkStart w:id="9" w:name="_Toc510006236"/>
+      <w:r>
+        <w:t>1.1. Background</w:t>
+      </w:r>
       <w:bookmarkEnd w:id="9"/>
-    </w:p>
-    <w:p>
-      <w:pPr>
-        <w:pStyle w:val="Heading2"/>
-      </w:pPr>
-      <w:bookmarkStart w:id="10" w:name="_Toc509480387"/>
-      <w:r>
-        <w:t>1.1. Background</w:t>
-      </w:r>
-      <w:bookmarkEnd w:id="10"/>
     </w:p>
     <w:p>
       <w:pPr>
@@ -5286,7 +5292,7 @@
       <w:pPr>
         <w:pStyle w:val="Heading2"/>
       </w:pPr>
-      <w:bookmarkStart w:id="11" w:name="_Toc509480388"/>
+      <w:bookmarkStart w:id="10" w:name="_Toc510006237"/>
       <w:r>
         <w:lastRenderedPageBreak/>
         <w:t xml:space="preserve">1.2. </w:t>
@@ -5294,7 +5300,7 @@
       <w:r>
         <w:t>Related work</w:t>
       </w:r>
-      <w:bookmarkEnd w:id="11"/>
+      <w:bookmarkEnd w:id="10"/>
     </w:p>
     <w:p>
       <w:pPr>
@@ -5433,7 +5439,7 @@
           <w:lang w:eastAsia="zh-TW"/>
         </w:rPr>
       </w:pPr>
-      <w:bookmarkStart w:id="12" w:name="_Toc509480389"/>
+      <w:bookmarkStart w:id="11" w:name="_Toc510006238"/>
       <w:r>
         <w:rPr>
           <w:rFonts w:cs="Times New Roman"/>
@@ -5450,20 +5456,20 @@
         <w:br/>
         <w:t>Data Collection</w:t>
       </w:r>
+      <w:bookmarkEnd w:id="11"/>
+    </w:p>
+    <w:p>
+      <w:pPr>
+        <w:pStyle w:val="Heading2"/>
+      </w:pPr>
+      <w:bookmarkStart w:id="12" w:name="_Toc510006239"/>
+      <w:r>
+        <w:t xml:space="preserve">2.1. </w:t>
+      </w:r>
+      <w:r>
+        <w:t>Data Collection using Yahoo! Finance</w:t>
+      </w:r>
       <w:bookmarkEnd w:id="12"/>
-    </w:p>
-    <w:p>
-      <w:pPr>
-        <w:pStyle w:val="Heading2"/>
-      </w:pPr>
-      <w:bookmarkStart w:id="13" w:name="_Toc509480390"/>
-      <w:r>
-        <w:t xml:space="preserve">2.1. </w:t>
-      </w:r>
-      <w:r>
-        <w:t>Data Collection using Yahoo! Finance</w:t>
-      </w:r>
-      <w:bookmarkEnd w:id="13"/>
     </w:p>
     <w:p>
       <w:pPr>
@@ -5554,7 +5560,7 @@
       <w:pPr>
         <w:pStyle w:val="Caption"/>
       </w:pPr>
-      <w:bookmarkStart w:id="14" w:name="_Toc509480363"/>
+      <w:bookmarkStart w:id="13" w:name="_Toc510006260"/>
       <w:r>
         <w:rPr>
           <w:b/>
@@ -5601,14 +5607,14 @@
         </w:rPr>
         <w:t>Yahoo! Finance website, provide an API to download historical time series data</w:t>
       </w:r>
-      <w:bookmarkEnd w:id="14"/>
+      <w:bookmarkEnd w:id="13"/>
     </w:p>
     <w:p>
       <w:pPr>
         <w:pStyle w:val="Caption"/>
         <w:keepNext/>
       </w:pPr>
-      <w:bookmarkStart w:id="15" w:name="_Toc509480375"/>
+      <w:bookmarkStart w:id="14" w:name="_Toc510006272"/>
       <w:r>
         <w:rPr>
           <w:b/>
@@ -5659,7 +5665,7 @@
         </w:rPr>
         <w:t>The period time of our dataset, separated between the training and testing</w:t>
       </w:r>
-      <w:bookmarkEnd w:id="15"/>
+      <w:bookmarkEnd w:id="14"/>
     </w:p>
     <w:tbl>
       <w:tblPr>
@@ -6343,14 +6349,14 @@
         <w:pStyle w:val="Heading2"/>
         <w:spacing w:line="360" w:lineRule="auto"/>
       </w:pPr>
-      <w:bookmarkStart w:id="16" w:name="_Toc509480391"/>
+      <w:bookmarkStart w:id="15" w:name="_Toc510006240"/>
       <w:r>
         <w:t xml:space="preserve">2.2. </w:t>
       </w:r>
       <w:r>
         <w:t>Feature Investigation</w:t>
       </w:r>
-      <w:bookmarkEnd w:id="16"/>
+      <w:bookmarkEnd w:id="15"/>
     </w:p>
     <w:p>
       <w:pPr>
@@ -6373,11 +6379,11 @@
       <w:pPr>
         <w:pStyle w:val="Heading3"/>
       </w:pPr>
-      <w:bookmarkStart w:id="17" w:name="_Toc509480392"/>
+      <w:bookmarkStart w:id="16" w:name="_Toc510006241"/>
       <w:r>
         <w:t>2.2.1. Opening Price</w:t>
       </w:r>
-      <w:bookmarkEnd w:id="17"/>
+      <w:bookmarkEnd w:id="16"/>
     </w:p>
     <w:p>
       <w:pPr>
@@ -6401,11 +6407,11 @@
       <w:pPr>
         <w:pStyle w:val="Heading3"/>
       </w:pPr>
-      <w:bookmarkStart w:id="18" w:name="_Toc509480393"/>
+      <w:bookmarkStart w:id="17" w:name="_Toc510006242"/>
       <w:r>
         <w:t>2.2.2. Closing Price</w:t>
       </w:r>
-      <w:bookmarkEnd w:id="18"/>
+      <w:bookmarkEnd w:id="17"/>
     </w:p>
     <w:p>
       <w:pPr>
@@ -6433,11 +6439,11 @@
       <w:pPr>
         <w:pStyle w:val="Heading3"/>
       </w:pPr>
-      <w:bookmarkStart w:id="19" w:name="_Toc509480394"/>
+      <w:bookmarkStart w:id="18" w:name="_Toc510006243"/>
       <w:r>
         <w:t>2.2.3. Highest Price</w:t>
       </w:r>
-      <w:bookmarkEnd w:id="19"/>
+      <w:bookmarkEnd w:id="18"/>
     </w:p>
     <w:p>
       <w:pPr>
@@ -6461,7 +6467,7 @@
       <w:pPr>
         <w:pStyle w:val="Heading3"/>
       </w:pPr>
-      <w:bookmarkStart w:id="20" w:name="_Toc509480395"/>
+      <w:bookmarkStart w:id="19" w:name="_Toc510006244"/>
       <w:r>
         <w:t>2.2.</w:t>
       </w:r>
@@ -6471,7 +6477,7 @@
       <w:r>
         <w:t>. Lowest Price</w:t>
       </w:r>
-      <w:bookmarkEnd w:id="20"/>
+      <w:bookmarkEnd w:id="19"/>
     </w:p>
     <w:p>
       <w:pPr>
@@ -6499,11 +6505,11 @@
       <w:pPr>
         <w:pStyle w:val="Heading3"/>
       </w:pPr>
-      <w:bookmarkStart w:id="21" w:name="_Toc509480396"/>
+      <w:bookmarkStart w:id="20" w:name="_Toc510006245"/>
       <w:r>
         <w:t>2.2.5. Volume</w:t>
       </w:r>
-      <w:bookmarkEnd w:id="21"/>
+      <w:bookmarkEnd w:id="20"/>
     </w:p>
     <w:p>
       <w:pPr>
@@ -6536,14 +6542,14 @@
       <w:pPr>
         <w:pStyle w:val="Heading2"/>
       </w:pPr>
-      <w:bookmarkStart w:id="22" w:name="_Toc509480397"/>
+      <w:bookmarkStart w:id="21" w:name="_Toc510006246"/>
       <w:r>
         <w:t>2.3. D</w:t>
       </w:r>
       <w:r>
         <w:t>ata Preprocessing</w:t>
       </w:r>
-      <w:bookmarkEnd w:id="22"/>
+      <w:bookmarkEnd w:id="21"/>
     </w:p>
     <w:p>
       <w:pPr>
@@ -6580,7 +6586,7 @@
         <w:pStyle w:val="Caption"/>
         <w:keepNext/>
       </w:pPr>
-      <w:bookmarkStart w:id="23" w:name="_Toc509480376"/>
+      <w:bookmarkStart w:id="22" w:name="_Toc510006273"/>
       <w:r>
         <w:rPr>
           <w:b/>
@@ -6621,6 +6627,8 @@
       <w:r>
         <w:t xml:space="preserve"> – Number of dataset following their period of trading days</w:t>
       </w:r>
+      <w:bookmarkStart w:id="23" w:name="_GoBack"/>
+      <w:bookmarkEnd w:id="22"/>
       <w:bookmarkEnd w:id="23"/>
     </w:p>
     <w:tbl>
@@ -7791,7 +7799,7 @@
           <w:color w:val="000000"/>
         </w:rPr>
       </w:pPr>
-      <w:bookmarkStart w:id="24" w:name="_Toc509480364"/>
+      <w:bookmarkStart w:id="24" w:name="_Toc510006261"/>
       <w:r>
         <w:rPr>
           <w:b/>
@@ -7860,7 +7868,7 @@
           <w:lang w:eastAsia="zh-TW"/>
         </w:rPr>
       </w:pPr>
-      <w:bookmarkStart w:id="25" w:name="_Toc509480398"/>
+      <w:bookmarkStart w:id="25" w:name="_Toc510006247"/>
       <w:r>
         <w:rPr>
           <w:lang w:eastAsia="zh-TW"/>
@@ -7968,7 +7976,7 @@
           <w:lang w:eastAsia="zh-TW"/>
         </w:rPr>
       </w:pPr>
-      <w:bookmarkStart w:id="26" w:name="_Toc509480365"/>
+      <w:bookmarkStart w:id="26" w:name="_Toc510006262"/>
       <w:r>
         <w:rPr>
           <w:b/>
@@ -8070,7 +8078,7 @@
           <w:lang w:eastAsia="zh-TW"/>
         </w:rPr>
       </w:pPr>
-      <w:bookmarkStart w:id="27" w:name="_Toc509480399"/>
+      <w:bookmarkStart w:id="27" w:name="_Toc510006248"/>
       <w:r>
         <w:rPr>
           <w:lang w:eastAsia="zh-TW"/>
@@ -8106,7 +8114,14 @@
           <w:rFonts w:cs="Times New Roman"/>
           <w:szCs w:val="24"/>
         </w:rPr>
-        <w:t xml:space="preserve"> X</w:t>
+        <w:t xml:space="preserve"> </w:t>
+      </w:r>
+      <w:r>
+        <w:rPr>
+          <w:rFonts w:cs="Times New Roman"/>
+          <w:szCs w:val="24"/>
+        </w:rPr>
+        <w:t>4</w:t>
       </w:r>
       <w:r>
         <w:rPr>
@@ -8193,7 +8208,7 @@
           <w:color w:val="000000"/>
         </w:rPr>
       </w:pPr>
-      <w:bookmarkStart w:id="28" w:name="_Toc509480366"/>
+      <w:bookmarkStart w:id="28" w:name="_Toc510006263"/>
       <w:r>
         <w:rPr>
           <w:b/>
@@ -8258,7 +8273,7 @@
           <w:lang w:eastAsia="zh-TW"/>
         </w:rPr>
       </w:pPr>
-      <w:bookmarkStart w:id="29" w:name="_Toc509480400"/>
+      <w:bookmarkStart w:id="29" w:name="_Toc510006249"/>
       <w:r>
         <w:rPr>
           <w:lang w:eastAsia="zh-TW"/>
@@ -8377,7 +8392,7 @@
           <w:lang w:eastAsia="zh-TW"/>
         </w:rPr>
       </w:pPr>
-      <w:bookmarkStart w:id="30" w:name="_Toc509480367"/>
+      <w:bookmarkStart w:id="30" w:name="_Toc510006264"/>
       <w:r>
         <w:rPr>
           <w:b/>
@@ -8433,7 +8448,7 @@
           <w:lang w:eastAsia="zh-TW"/>
         </w:rPr>
       </w:pPr>
-      <w:bookmarkStart w:id="31" w:name="_Toc509480401"/>
+      <w:bookmarkStart w:id="31" w:name="_Toc510006250"/>
       <w:r>
         <w:rPr>
           <w:lang w:eastAsia="zh-TW"/>
@@ -8508,7 +8523,7 @@
           <w:lang w:eastAsia="zh-TW"/>
         </w:rPr>
       </w:pPr>
-      <w:bookmarkStart w:id="32" w:name="_Toc509480402"/>
+      <w:bookmarkStart w:id="32" w:name="_Toc510006251"/>
       <w:r>
         <w:rPr>
           <w:lang w:eastAsia="zh-TW"/>
@@ -8563,7 +8578,13 @@
         </w:rPr>
       </w:pPr>
       <w:r>
-        <w:t>In figure X, Neural Networks receive an input (a single vector), and transform it through a series of hidden layers. Each hidden layer is made up of a set of neurons, where each neuron is fully connected to all neurons in the previous layer, and where neurons in a single layer function completely independently and do not share any connections. The last fully-connected layer is called the “output layer” and in classification settings it represents the class scores.</w:t>
+        <w:t xml:space="preserve">In figure </w:t>
+      </w:r>
+      <w:r>
+        <w:t>6</w:t>
+      </w:r>
+      <w:r>
+        <w:t>, Neural Networks receive an input (a single vector), and transform it through a series of hidden layers. Each hidden layer is made up of a set of neurons, where each neuron is fully connected to all neurons in the previous layer, and where neurons in a single layer function completely independently and do not share any connections. The last fully-connected layer is called the “output layer” and in classification settings it represents the class scores.</w:t>
       </w:r>
     </w:p>
     <w:p>
@@ -8637,7 +8658,7 @@
           <w:szCs w:val="24"/>
         </w:rPr>
       </w:pPr>
-      <w:bookmarkStart w:id="33" w:name="_Toc509480368"/>
+      <w:bookmarkStart w:id="33" w:name="_Toc510006265"/>
       <w:r>
         <w:rPr>
           <w:b/>
@@ -8693,7 +8714,7 @@
           <w:lang w:eastAsia="zh-TW"/>
         </w:rPr>
       </w:pPr>
-      <w:bookmarkStart w:id="34" w:name="_Toc509480403"/>
+      <w:bookmarkStart w:id="34" w:name="_Toc510006252"/>
       <w:r>
         <w:rPr>
           <w:lang w:eastAsia="zh-TW"/>
@@ -8814,7 +8835,7 @@
       <w:pPr>
         <w:pStyle w:val="Caption"/>
       </w:pPr>
-      <w:bookmarkStart w:id="35" w:name="_Toc509480369"/>
+      <w:bookmarkStart w:id="35" w:name="_Toc510006266"/>
       <w:r>
         <w:rPr>
           <w:b/>
@@ -8970,7 +8991,7 @@
           <w:color w:val="000000"/>
         </w:rPr>
       </w:pPr>
-      <w:bookmarkStart w:id="36" w:name="_Toc509480370"/>
+      <w:bookmarkStart w:id="36" w:name="_Toc510006267"/>
       <w:r>
         <w:rPr>
           <w:b/>
@@ -9024,7 +9045,13 @@
         <w:spacing w:line="360" w:lineRule="auto"/>
       </w:pPr>
       <w:r>
-        <w:t>By comparing with other CNNs architecture, residual network have been prove with the most minimum error rate according to table X.</w:t>
+        <w:t xml:space="preserve">By comparing with other CNNs architecture, residual network have been prove with the most minimum error rate according to table </w:t>
+      </w:r>
+      <w:r>
+        <w:t>3</w:t>
+      </w:r>
+      <w:r>
+        <w:t>.</w:t>
       </w:r>
     </w:p>
     <w:p>
@@ -9043,7 +9070,7 @@
         <w:pStyle w:val="Caption"/>
         <w:keepNext/>
       </w:pPr>
-      <w:bookmarkStart w:id="37" w:name="_Toc509480377"/>
+      <w:bookmarkStart w:id="37" w:name="_Toc510006274"/>
       <w:r>
         <w:rPr>
           <w:b/>
@@ -9784,7 +9811,7 @@
           <w:lang w:eastAsia="zh-TW"/>
         </w:rPr>
       </w:pPr>
-      <w:bookmarkStart w:id="38" w:name="_Toc509480404"/>
+      <w:bookmarkStart w:id="38" w:name="_Toc510006253"/>
       <w:r>
         <w:rPr>
           <w:lang w:eastAsia="zh-TW"/>
@@ -10192,7 +10219,7 @@
           <w:szCs w:val="24"/>
         </w:rPr>
       </w:pPr>
-      <w:bookmarkStart w:id="39" w:name="_Toc509480405"/>
+      <w:bookmarkStart w:id="39" w:name="_Toc510006254"/>
       <w:r>
         <w:rPr>
           <w:lang w:eastAsia="zh-TW"/>
@@ -10230,7 +10257,7 @@
           <w:lang w:eastAsia="zh-TW"/>
         </w:rPr>
       </w:pPr>
-      <w:bookmarkStart w:id="40" w:name="_Toc509480406"/>
+      <w:bookmarkStart w:id="40" w:name="_Toc510006255"/>
       <w:r>
         <w:rPr>
           <w:rFonts w:cs="Times New Roman"/>
@@ -10308,7 +10335,7 @@
       <w:pPr>
         <w:pStyle w:val="Caption"/>
       </w:pPr>
-      <w:bookmarkStart w:id="41" w:name="_Toc509480371"/>
+      <w:bookmarkStart w:id="41" w:name="_Toc510006268"/>
       <w:r>
         <w:rPr>
           <w:b/>
@@ -10408,7 +10435,7 @@
       <w:pPr>
         <w:pStyle w:val="Caption"/>
       </w:pPr>
-      <w:bookmarkStart w:id="42" w:name="_Toc509480372"/>
+      <w:bookmarkStart w:id="42" w:name="_Toc510006269"/>
       <w:r>
         <w:rPr>
           <w:b/>
@@ -10509,7 +10536,7 @@
       <w:pPr>
         <w:pStyle w:val="Caption"/>
       </w:pPr>
-      <w:bookmarkStart w:id="43" w:name="_Toc509480373"/>
+      <w:bookmarkStart w:id="43" w:name="_Toc510006270"/>
       <w:r>
         <w:rPr>
           <w:b/>
@@ -10609,7 +10636,7 @@
       <w:pPr>
         <w:pStyle w:val="Caption"/>
       </w:pPr>
-      <w:bookmarkStart w:id="44" w:name="_Toc509480374"/>
+      <w:bookmarkStart w:id="44" w:name="_Toc510006271"/>
       <w:r>
         <w:rPr>
           <w:b/>
@@ -10670,7 +10697,7 @@
           <w:lang w:eastAsia="zh-TW"/>
         </w:rPr>
       </w:pPr>
-      <w:bookmarkStart w:id="45" w:name="_Toc509480407"/>
+      <w:bookmarkStart w:id="45" w:name="_Toc510006256"/>
       <w:r>
         <w:rPr>
           <w:lang w:eastAsia="zh-TW"/>
@@ -10746,7 +10773,7 @@
         <w:pStyle w:val="Caption"/>
         <w:keepNext/>
       </w:pPr>
-      <w:bookmarkStart w:id="46" w:name="_Toc509480378"/>
+      <w:bookmarkStart w:id="46" w:name="_Toc510006275"/>
       <w:r>
         <w:rPr>
           <w:b/>
@@ -12916,7 +12943,7 @@
         <w:pStyle w:val="Caption"/>
         <w:keepNext/>
       </w:pPr>
-      <w:bookmarkStart w:id="49" w:name="_Toc509480379"/>
+      <w:bookmarkStart w:id="49" w:name="_Toc510006276"/>
       <w:bookmarkEnd w:id="47"/>
       <w:bookmarkEnd w:id="48"/>
       <w:r>
@@ -15088,7 +15115,7 @@
         <w:pStyle w:val="Caption"/>
         <w:keepNext/>
       </w:pPr>
-      <w:bookmarkStart w:id="52" w:name="_Toc509480380"/>
+      <w:bookmarkStart w:id="52" w:name="_Toc510006277"/>
       <w:bookmarkEnd w:id="50"/>
       <w:bookmarkEnd w:id="51"/>
       <w:r>
@@ -17260,7 +17287,7 @@
           <w:lang w:eastAsia="zh-TW"/>
         </w:rPr>
       </w:pPr>
-      <w:bookmarkStart w:id="53" w:name="_Toc509480408"/>
+      <w:bookmarkStart w:id="53" w:name="_Toc510006257"/>
       <w:r>
         <w:rPr>
           <w:lang w:eastAsia="zh-TW"/>
@@ -17422,7 +17449,7 @@
       <w:pPr>
         <w:pStyle w:val="Heading1"/>
       </w:pPr>
-      <w:bookmarkStart w:id="54" w:name="_Toc509480409"/>
+      <w:bookmarkStart w:id="54" w:name="_Toc510006258"/>
       <w:r>
         <w:lastRenderedPageBreak/>
         <w:t>References</w:t>
@@ -20332,7 +20359,7 @@
 </file>
 
 <file path=word/endnotes.xml><?xml version="1.0" encoding="utf-8"?>
-<w:endnotes xmlns:wpc="http://schemas.microsoft.com/office/word/2010/wordprocessingCanvas" xmlns:cx="http://schemas.microsoft.com/office/drawing/2014/chartex" xmlns:mc="http://schemas.openxmlformats.org/markup-compatibility/2006" xmlns:o="urn:schemas-microsoft-com:office:office" xmlns:r="http://schemas.openxmlformats.org/officeDocument/2006/relationships" xmlns:m="http://schemas.openxmlformats.org/officeDocument/2006/math" xmlns:v="urn:schemas-microsoft-com:vml" xmlns:wp14="http://schemas.microsoft.com/office/word/2010/wordprocessingDrawing" xmlns:wp="http://schemas.openxmlformats.org/drawingml/2006/wordprocessingDrawing" xmlns:w10="urn:schemas-microsoft-com:office:word" xmlns:w="http://schemas.openxmlformats.org/wordprocessingml/2006/main" xmlns:w14="http://schemas.microsoft.com/office/word/2010/wordml" xmlns:w15="http://schemas.microsoft.com/office/word/2012/wordml" xmlns:w16se="http://schemas.microsoft.com/office/word/2015/wordml/symex" xmlns:wpg="http://schemas.microsoft.com/office/word/2010/wordprocessingGroup" xmlns:wpi="http://schemas.microsoft.com/office/word/2010/wordprocessingInk" xmlns:wne="http://schemas.microsoft.com/office/word/2006/wordml" xmlns:wps="http://schemas.microsoft.com/office/word/2010/wordprocessingShape" mc:Ignorable="w14 w15 w16se wp14">
+<w:endnotes xmlns:wpc="http://schemas.microsoft.com/office/word/2010/wordprocessingCanvas" xmlns:cx="http://schemas.microsoft.com/office/drawing/2014/chartex" xmlns:cx1="http://schemas.microsoft.com/office/drawing/2015/9/8/chartex" xmlns:mc="http://schemas.openxmlformats.org/markup-compatibility/2006" xmlns:o="urn:schemas-microsoft-com:office:office" xmlns:r="http://schemas.openxmlformats.org/officeDocument/2006/relationships" xmlns:m="http://schemas.openxmlformats.org/officeDocument/2006/math" xmlns:v="urn:schemas-microsoft-com:vml" xmlns:wp14="http://schemas.microsoft.com/office/word/2010/wordprocessingDrawing" xmlns:wp="http://schemas.openxmlformats.org/drawingml/2006/wordprocessingDrawing" xmlns:w10="urn:schemas-microsoft-com:office:word" xmlns:w="http://schemas.openxmlformats.org/wordprocessingml/2006/main" xmlns:w14="http://schemas.microsoft.com/office/word/2010/wordml" xmlns:w15="http://schemas.microsoft.com/office/word/2012/wordml" xmlns:w16se="http://schemas.microsoft.com/office/word/2015/wordml/symex" xmlns:wpg="http://schemas.microsoft.com/office/word/2010/wordprocessingGroup" xmlns:wpi="http://schemas.microsoft.com/office/word/2010/wordprocessingInk" xmlns:wne="http://schemas.microsoft.com/office/word/2006/wordml" xmlns:wps="http://schemas.microsoft.com/office/word/2010/wordprocessingShape" mc:Ignorable="w14 w15 w16se wp14">
   <w:endnote w:type="separator" w:id="-1">
     <w:p>
       <w:pPr>
@@ -20357,7 +20384,7 @@
 </file>
 
 <file path=word/footer1.xml><?xml version="1.0" encoding="utf-8"?>
-<w:ftr xmlns:wpc="http://schemas.microsoft.com/office/word/2010/wordprocessingCanvas" xmlns:cx="http://schemas.microsoft.com/office/drawing/2014/chartex" xmlns:mc="http://schemas.openxmlformats.org/markup-compatibility/2006" xmlns:o="urn:schemas-microsoft-com:office:office" xmlns:r="http://schemas.openxmlformats.org/officeDocument/2006/relationships" xmlns:m="http://schemas.openxmlformats.org/officeDocument/2006/math" xmlns:v="urn:schemas-microsoft-com:vml" xmlns:wp14="http://schemas.microsoft.com/office/word/2010/wordprocessingDrawing" xmlns:wp="http://schemas.openxmlformats.org/drawingml/2006/wordprocessingDrawing" xmlns:w10="urn:schemas-microsoft-com:office:word" xmlns:w="http://schemas.openxmlformats.org/wordprocessingml/2006/main" xmlns:w14="http://schemas.microsoft.com/office/word/2010/wordml" xmlns:w15="http://schemas.microsoft.com/office/word/2012/wordml" xmlns:w16se="http://schemas.microsoft.com/office/word/2015/wordml/symex" xmlns:wpg="http://schemas.microsoft.com/office/word/2010/wordprocessingGroup" xmlns:wpi="http://schemas.microsoft.com/office/word/2010/wordprocessingInk" xmlns:wne="http://schemas.microsoft.com/office/word/2006/wordml" xmlns:wps="http://schemas.microsoft.com/office/word/2010/wordprocessingShape" mc:Ignorable="w14 w15 w16se wp14">
+<w:ftr xmlns:wpc="http://schemas.microsoft.com/office/word/2010/wordprocessingCanvas" xmlns:cx="http://schemas.microsoft.com/office/drawing/2014/chartex" xmlns:cx1="http://schemas.microsoft.com/office/drawing/2015/9/8/chartex" xmlns:mc="http://schemas.openxmlformats.org/markup-compatibility/2006" xmlns:o="urn:schemas-microsoft-com:office:office" xmlns:r="http://schemas.openxmlformats.org/officeDocument/2006/relationships" xmlns:m="http://schemas.openxmlformats.org/officeDocument/2006/math" xmlns:v="urn:schemas-microsoft-com:vml" xmlns:wp14="http://schemas.microsoft.com/office/word/2010/wordprocessingDrawing" xmlns:wp="http://schemas.openxmlformats.org/drawingml/2006/wordprocessingDrawing" xmlns:w10="urn:schemas-microsoft-com:office:word" xmlns:w="http://schemas.openxmlformats.org/wordprocessingml/2006/main" xmlns:w14="http://schemas.microsoft.com/office/word/2010/wordml" xmlns:w15="http://schemas.microsoft.com/office/word/2012/wordml" xmlns:w16se="http://schemas.microsoft.com/office/word/2015/wordml/symex" xmlns:wpg="http://schemas.microsoft.com/office/word/2010/wordprocessingGroup" xmlns:wpi="http://schemas.microsoft.com/office/word/2010/wordprocessingInk" xmlns:wne="http://schemas.microsoft.com/office/word/2006/wordml" xmlns:wps="http://schemas.microsoft.com/office/word/2010/wordprocessingShape" mc:Ignorable="w14 w15 w16se wp14">
   <w:sdt>
     <w:sdtPr>
       <w:id w:val="1179790730"/>
@@ -20400,7 +20427,7 @@
             <w:noProof/>
             <w:szCs w:val="24"/>
           </w:rPr>
-          <w:t>5</w:t>
+          <w:t>vii</w:t>
         </w:r>
         <w:r>
           <w:rPr>
@@ -20425,7 +20452,7 @@
 </file>
 
 <file path=word/footer2.xml><?xml version="1.0" encoding="utf-8"?>
-<w:ftr xmlns:wpc="http://schemas.microsoft.com/office/word/2010/wordprocessingCanvas" xmlns:cx="http://schemas.microsoft.com/office/drawing/2014/chartex" xmlns:mc="http://schemas.openxmlformats.org/markup-compatibility/2006" xmlns:o="urn:schemas-microsoft-com:office:office" xmlns:r="http://schemas.openxmlformats.org/officeDocument/2006/relationships" xmlns:m="http://schemas.openxmlformats.org/officeDocument/2006/math" xmlns:v="urn:schemas-microsoft-com:vml" xmlns:wp14="http://schemas.microsoft.com/office/word/2010/wordprocessingDrawing" xmlns:wp="http://schemas.openxmlformats.org/drawingml/2006/wordprocessingDrawing" xmlns:w10="urn:schemas-microsoft-com:office:word" xmlns:w="http://schemas.openxmlformats.org/wordprocessingml/2006/main" xmlns:w14="http://schemas.microsoft.com/office/word/2010/wordml" xmlns:w15="http://schemas.microsoft.com/office/word/2012/wordml" xmlns:w16se="http://schemas.microsoft.com/office/word/2015/wordml/symex" xmlns:wpg="http://schemas.microsoft.com/office/word/2010/wordprocessingGroup" xmlns:wpi="http://schemas.microsoft.com/office/word/2010/wordprocessingInk" xmlns:wne="http://schemas.microsoft.com/office/word/2006/wordml" xmlns:wps="http://schemas.microsoft.com/office/word/2010/wordprocessingShape" mc:Ignorable="w14 w15 w16se wp14">
+<w:ftr xmlns:wpc="http://schemas.microsoft.com/office/word/2010/wordprocessingCanvas" xmlns:cx="http://schemas.microsoft.com/office/drawing/2014/chartex" xmlns:cx1="http://schemas.microsoft.com/office/drawing/2015/9/8/chartex" xmlns:mc="http://schemas.openxmlformats.org/markup-compatibility/2006" xmlns:o="urn:schemas-microsoft-com:office:office" xmlns:r="http://schemas.openxmlformats.org/officeDocument/2006/relationships" xmlns:m="http://schemas.openxmlformats.org/officeDocument/2006/math" xmlns:v="urn:schemas-microsoft-com:vml" xmlns:wp14="http://schemas.microsoft.com/office/word/2010/wordprocessingDrawing" xmlns:wp="http://schemas.openxmlformats.org/drawingml/2006/wordprocessingDrawing" xmlns:w10="urn:schemas-microsoft-com:office:word" xmlns:w="http://schemas.openxmlformats.org/wordprocessingml/2006/main" xmlns:w14="http://schemas.microsoft.com/office/word/2010/wordml" xmlns:w15="http://schemas.microsoft.com/office/word/2012/wordml" xmlns:w16se="http://schemas.microsoft.com/office/word/2015/wordml/symex" xmlns:wpg="http://schemas.microsoft.com/office/word/2010/wordprocessingGroup" xmlns:wpi="http://schemas.microsoft.com/office/word/2010/wordprocessingInk" xmlns:wne="http://schemas.microsoft.com/office/word/2006/wordml" xmlns:wps="http://schemas.microsoft.com/office/word/2010/wordprocessingShape" mc:Ignorable="w14 w15 w16se wp14">
   <w:sdt>
     <w:sdtPr>
       <w:id w:val="1173529096"/>
@@ -20454,7 +20481,7 @@
           <w:rPr>
             <w:noProof/>
           </w:rPr>
-          <w:t>13</w:t>
+          <w:t>7</w:t>
         </w:r>
         <w:r>
           <w:fldChar w:fldCharType="end"/>
@@ -20475,7 +20502,7 @@
 </file>
 
 <file path=word/footnotes.xml><?xml version="1.0" encoding="utf-8"?>
-<w:footnotes xmlns:wpc="http://schemas.microsoft.com/office/word/2010/wordprocessingCanvas" xmlns:cx="http://schemas.microsoft.com/office/drawing/2014/chartex" xmlns:mc="http://schemas.openxmlformats.org/markup-compatibility/2006" xmlns:o="urn:schemas-microsoft-com:office:office" xmlns:r="http://schemas.openxmlformats.org/officeDocument/2006/relationships" xmlns:m="http://schemas.openxmlformats.org/officeDocument/2006/math" xmlns:v="urn:schemas-microsoft-com:vml" xmlns:wp14="http://schemas.microsoft.com/office/word/2010/wordprocessingDrawing" xmlns:wp="http://schemas.openxmlformats.org/drawingml/2006/wordprocessingDrawing" xmlns:w10="urn:schemas-microsoft-com:office:word" xmlns:w="http://schemas.openxmlformats.org/wordprocessingml/2006/main" xmlns:w14="http://schemas.microsoft.com/office/word/2010/wordml" xmlns:w15="http://schemas.microsoft.com/office/word/2012/wordml" xmlns:w16se="http://schemas.microsoft.com/office/word/2015/wordml/symex" xmlns:wpg="http://schemas.microsoft.com/office/word/2010/wordprocessingGroup" xmlns:wpi="http://schemas.microsoft.com/office/word/2010/wordprocessingInk" xmlns:wne="http://schemas.microsoft.com/office/word/2006/wordml" xmlns:wps="http://schemas.microsoft.com/office/word/2010/wordprocessingShape" mc:Ignorable="w14 w15 w16se wp14">
+<w:footnotes xmlns:wpc="http://schemas.microsoft.com/office/word/2010/wordprocessingCanvas" xmlns:cx="http://schemas.microsoft.com/office/drawing/2014/chartex" xmlns:cx1="http://schemas.microsoft.com/office/drawing/2015/9/8/chartex" xmlns:mc="http://schemas.openxmlformats.org/markup-compatibility/2006" xmlns:o="urn:schemas-microsoft-com:office:office" xmlns:r="http://schemas.openxmlformats.org/officeDocument/2006/relationships" xmlns:m="http://schemas.openxmlformats.org/officeDocument/2006/math" xmlns:v="urn:schemas-microsoft-com:vml" xmlns:wp14="http://schemas.microsoft.com/office/word/2010/wordprocessingDrawing" xmlns:wp="http://schemas.openxmlformats.org/drawingml/2006/wordprocessingDrawing" xmlns:w10="urn:schemas-microsoft-com:office:word" xmlns:w="http://schemas.openxmlformats.org/wordprocessingml/2006/main" xmlns:w14="http://schemas.microsoft.com/office/word/2010/wordml" xmlns:w15="http://schemas.microsoft.com/office/word/2012/wordml" xmlns:w16se="http://schemas.microsoft.com/office/word/2015/wordml/symex" xmlns:wpg="http://schemas.microsoft.com/office/word/2010/wordprocessingGroup" xmlns:wpi="http://schemas.microsoft.com/office/word/2010/wordprocessingInk" xmlns:wne="http://schemas.microsoft.com/office/word/2006/wordml" xmlns:wps="http://schemas.microsoft.com/office/word/2010/wordprocessingShape" mc:Ignorable="w14 w15 w16se wp14">
   <w:footnote w:type="separator" w:id="-1">
     <w:p>
       <w:pPr>
@@ -20500,7 +20527,7 @@
 </file>
 
 <file path=word/header1.xml><?xml version="1.0" encoding="utf-8"?>
-<w:hdr xmlns:wpc="http://schemas.microsoft.com/office/word/2010/wordprocessingCanvas" xmlns:cx="http://schemas.microsoft.com/office/drawing/2014/chartex" xmlns:mc="http://schemas.openxmlformats.org/markup-compatibility/2006" xmlns:o="urn:schemas-microsoft-com:office:office" xmlns:r="http://schemas.openxmlformats.org/officeDocument/2006/relationships" xmlns:m="http://schemas.openxmlformats.org/officeDocument/2006/math" xmlns:v="urn:schemas-microsoft-com:vml" xmlns:wp14="http://schemas.microsoft.com/office/word/2010/wordprocessingDrawing" xmlns:wp="http://schemas.openxmlformats.org/drawingml/2006/wordprocessingDrawing" xmlns:w10="urn:schemas-microsoft-com:office:word" xmlns:w="http://schemas.openxmlformats.org/wordprocessingml/2006/main" xmlns:w14="http://schemas.microsoft.com/office/word/2010/wordml" xmlns:w15="http://schemas.microsoft.com/office/word/2012/wordml" xmlns:w16se="http://schemas.microsoft.com/office/word/2015/wordml/symex" xmlns:wpg="http://schemas.microsoft.com/office/word/2010/wordprocessingGroup" xmlns:wpi="http://schemas.microsoft.com/office/word/2010/wordprocessingInk" xmlns:wne="http://schemas.microsoft.com/office/word/2006/wordml" xmlns:wps="http://schemas.microsoft.com/office/word/2010/wordprocessingShape" mc:Ignorable="w14 w15 w16se wp14">
+<w:hdr xmlns:wpc="http://schemas.microsoft.com/office/word/2010/wordprocessingCanvas" xmlns:cx="http://schemas.microsoft.com/office/drawing/2014/chartex" xmlns:cx1="http://schemas.microsoft.com/office/drawing/2015/9/8/chartex" xmlns:mc="http://schemas.openxmlformats.org/markup-compatibility/2006" xmlns:o="urn:schemas-microsoft-com:office:office" xmlns:r="http://schemas.openxmlformats.org/officeDocument/2006/relationships" xmlns:m="http://schemas.openxmlformats.org/officeDocument/2006/math" xmlns:v="urn:schemas-microsoft-com:vml" xmlns:wp14="http://schemas.microsoft.com/office/word/2010/wordprocessingDrawing" xmlns:wp="http://schemas.openxmlformats.org/drawingml/2006/wordprocessingDrawing" xmlns:w10="urn:schemas-microsoft-com:office:word" xmlns:w="http://schemas.openxmlformats.org/wordprocessingml/2006/main" xmlns:w14="http://schemas.microsoft.com/office/word/2010/wordml" xmlns:w15="http://schemas.microsoft.com/office/word/2012/wordml" xmlns:w16se="http://schemas.microsoft.com/office/word/2015/wordml/symex" xmlns:wpg="http://schemas.microsoft.com/office/word/2010/wordprocessingGroup" xmlns:wpi="http://schemas.microsoft.com/office/word/2010/wordprocessingInk" xmlns:wne="http://schemas.microsoft.com/office/word/2006/wordml" xmlns:wps="http://schemas.microsoft.com/office/word/2010/wordprocessingShape" mc:Ignorable="w14 w15 w16se wp14">
   <w:p>
     <w:pPr>
       <w:pStyle w:val="Header"/>
@@ -20561,7 +20588,7 @@
 </file>
 
 <file path=word/header2.xml><?xml version="1.0" encoding="utf-8"?>
-<w:hdr xmlns:wpc="http://schemas.microsoft.com/office/word/2010/wordprocessingCanvas" xmlns:cx="http://schemas.microsoft.com/office/drawing/2014/chartex" xmlns:mc="http://schemas.openxmlformats.org/markup-compatibility/2006" xmlns:o="urn:schemas-microsoft-com:office:office" xmlns:r="http://schemas.openxmlformats.org/officeDocument/2006/relationships" xmlns:m="http://schemas.openxmlformats.org/officeDocument/2006/math" xmlns:v="urn:schemas-microsoft-com:vml" xmlns:wp14="http://schemas.microsoft.com/office/word/2010/wordprocessingDrawing" xmlns:wp="http://schemas.openxmlformats.org/drawingml/2006/wordprocessingDrawing" xmlns:w10="urn:schemas-microsoft-com:office:word" xmlns:w="http://schemas.openxmlformats.org/wordprocessingml/2006/main" xmlns:w14="http://schemas.microsoft.com/office/word/2010/wordml" xmlns:w15="http://schemas.microsoft.com/office/word/2012/wordml" xmlns:w16se="http://schemas.microsoft.com/office/word/2015/wordml/symex" xmlns:wpg="http://schemas.microsoft.com/office/word/2010/wordprocessingGroup" xmlns:wpi="http://schemas.microsoft.com/office/word/2010/wordprocessingInk" xmlns:wne="http://schemas.microsoft.com/office/word/2006/wordml" xmlns:wps="http://schemas.microsoft.com/office/word/2010/wordprocessingShape" mc:Ignorable="w14 w15 w16se wp14">
+<w:hdr xmlns:wpc="http://schemas.microsoft.com/office/word/2010/wordprocessingCanvas" xmlns:cx="http://schemas.microsoft.com/office/drawing/2014/chartex" xmlns:cx1="http://schemas.microsoft.com/office/drawing/2015/9/8/chartex" xmlns:mc="http://schemas.openxmlformats.org/markup-compatibility/2006" xmlns:o="urn:schemas-microsoft-com:office:office" xmlns:r="http://schemas.openxmlformats.org/officeDocument/2006/relationships" xmlns:m="http://schemas.openxmlformats.org/officeDocument/2006/math" xmlns:v="urn:schemas-microsoft-com:vml" xmlns:wp14="http://schemas.microsoft.com/office/word/2010/wordprocessingDrawing" xmlns:wp="http://schemas.openxmlformats.org/drawingml/2006/wordprocessingDrawing" xmlns:w10="urn:schemas-microsoft-com:office:word" xmlns:w="http://schemas.openxmlformats.org/wordprocessingml/2006/main" xmlns:w14="http://schemas.microsoft.com/office/word/2010/wordml" xmlns:w15="http://schemas.microsoft.com/office/word/2012/wordml" xmlns:w16se="http://schemas.microsoft.com/office/word/2015/wordml/symex" xmlns:wpg="http://schemas.microsoft.com/office/word/2010/wordprocessingGroup" xmlns:wpi="http://schemas.microsoft.com/office/word/2010/wordprocessingInk" xmlns:wne="http://schemas.microsoft.com/office/word/2006/wordml" xmlns:wps="http://schemas.microsoft.com/office/word/2010/wordprocessingShape" mc:Ignorable="w14 w15 w16se wp14">
   <w:p>
     <w:pPr>
       <w:pStyle w:val="Header"/>
@@ -20571,7 +20598,7 @@
 </file>
 
 <file path=word/numbering.xml><?xml version="1.0" encoding="utf-8"?>
-<w:numbering xmlns:wpc="http://schemas.microsoft.com/office/word/2010/wordprocessingCanvas" xmlns:cx="http://schemas.microsoft.com/office/drawing/2014/chartex" xmlns:mc="http://schemas.openxmlformats.org/markup-compatibility/2006" xmlns:o="urn:schemas-microsoft-com:office:office" xmlns:r="http://schemas.openxmlformats.org/officeDocument/2006/relationships" xmlns:m="http://schemas.openxmlformats.org/officeDocument/2006/math" xmlns:v="urn:schemas-microsoft-com:vml" xmlns:wp14="http://schemas.microsoft.com/office/word/2010/wordprocessingDrawing" xmlns:wp="http://schemas.openxmlformats.org/drawingml/2006/wordprocessingDrawing" xmlns:w10="urn:schemas-microsoft-com:office:word" xmlns:w="http://schemas.openxmlformats.org/wordprocessingml/2006/main" xmlns:w14="http://schemas.microsoft.com/office/word/2010/wordml" xmlns:w15="http://schemas.microsoft.com/office/word/2012/wordml" xmlns:w16se="http://schemas.microsoft.com/office/word/2015/wordml/symex" xmlns:wpg="http://schemas.microsoft.com/office/word/2010/wordprocessingGroup" xmlns:wpi="http://schemas.microsoft.com/office/word/2010/wordprocessingInk" xmlns:wne="http://schemas.microsoft.com/office/word/2006/wordml" xmlns:wps="http://schemas.microsoft.com/office/word/2010/wordprocessingShape" mc:Ignorable="w14 w15 w16se wp14">
+<w:numbering xmlns:wpc="http://schemas.microsoft.com/office/word/2010/wordprocessingCanvas" xmlns:cx="http://schemas.microsoft.com/office/drawing/2014/chartex" xmlns:cx1="http://schemas.microsoft.com/office/drawing/2015/9/8/chartex" xmlns:mc="http://schemas.openxmlformats.org/markup-compatibility/2006" xmlns:o="urn:schemas-microsoft-com:office:office" xmlns:r="http://schemas.openxmlformats.org/officeDocument/2006/relationships" xmlns:m="http://schemas.openxmlformats.org/officeDocument/2006/math" xmlns:v="urn:schemas-microsoft-com:vml" xmlns:wp14="http://schemas.microsoft.com/office/word/2010/wordprocessingDrawing" xmlns:wp="http://schemas.openxmlformats.org/drawingml/2006/wordprocessingDrawing" xmlns:w10="urn:schemas-microsoft-com:office:word" xmlns:w="http://schemas.openxmlformats.org/wordprocessingml/2006/main" xmlns:w14="http://schemas.microsoft.com/office/word/2010/wordml" xmlns:w15="http://schemas.microsoft.com/office/word/2012/wordml" xmlns:w16se="http://schemas.microsoft.com/office/word/2015/wordml/symex" xmlns:wpg="http://schemas.microsoft.com/office/word/2010/wordprocessingGroup" xmlns:wpi="http://schemas.microsoft.com/office/word/2010/wordprocessingInk" xmlns:wne="http://schemas.microsoft.com/office/word/2006/wordml" xmlns:wps="http://schemas.microsoft.com/office/word/2010/wordprocessingShape" mc:Ignorable="w14 w15 w16se wp14">
   <w:abstractNum w:abstractNumId="0" w15:restartNumberingAfterBreak="0">
     <w:nsid w:val="205E78C4"/>
     <w:multiLevelType w:val="multilevel"/>
@@ -23287,7 +23314,7 @@
 </file>
 
 <file path=customXml/itemProps1.xml><?xml version="1.0" encoding="utf-8"?>
-<ds:datastoreItem xmlns:ds="http://schemas.openxmlformats.org/officeDocument/2006/customXml" ds:itemID="{740E36B7-1D08-4762-867B-9A076866694E}">
+<ds:datastoreItem xmlns:ds="http://schemas.openxmlformats.org/officeDocument/2006/customXml" ds:itemID="{C1002BB1-4005-4A85-AC0B-6D3139984C22}">
   <ds:schemaRefs>
     <ds:schemaRef ds:uri="http://schemas.openxmlformats.org/officeDocument/2006/bibliography"/>
   </ds:schemaRefs>

</xml_diff>